<commit_message>
Update IoT Content and file structure
Create Resources and Stream Analytics additions
</commit_message>
<xml_diff>
--- a/IoT Track/3.AzureStreamAnalyticsLab/HOLStreamAnalytics.docx
+++ b/IoT Track/3.AzureStreamAnalyticsLab/HOLStreamAnalytics.docx
@@ -3207,6 +3207,88 @@
         </w:drawing>
       </w:r>
     </w:p>
+    <w:p/>
+    <w:p>
+      <w:pPr>
+        <w:pStyle w:val="ListParagraph"/>
+        <w:numPr>
+          <w:ilvl w:val="0"/>
+          <w:numId w:val="3"/>
+        </w:numPr>
+      </w:pPr>
+      <w:r>
+        <w:t xml:space="preserve">Start the </w:t>
+      </w:r>
+      <w:proofErr w:type="spellStart"/>
+      <w:r>
+        <w:t>DeviceSender</w:t>
+      </w:r>
+      <w:proofErr w:type="spellEnd"/>
+      <w:r>
+        <w:t xml:space="preserve"> script described at the end of the </w:t>
+      </w:r>
+      <w:proofErr w:type="spellStart"/>
+      <w:r>
+        <w:t>CreateResources</w:t>
+      </w:r>
+      <w:proofErr w:type="spellEnd"/>
+      <w:r>
+        <w:t xml:space="preserve"> document. As the command line is running go to your Azure Stream Analytics dashboard page and see the new events being analyzed.</w:t>
+      </w:r>
+    </w:p>
+    <w:p>
+      <w:pPr>
+        <w:jc w:val="center"/>
+      </w:pPr>
+      <w:r>
+        <w:rPr>
+          <w:noProof/>
+          <w:lang w:val="en-GB" w:eastAsia="en-GB"/>
+        </w:rPr>
+        <w:drawing>
+          <wp:inline distT="0" distB="0" distL="0" distR="0" wp14:anchorId="7EE8AE94" wp14:editId="5A7C153C">
+            <wp:extent cx="5842000" cy="2330988"/>
+            <wp:effectExtent l="0" t="0" r="6350" b="0"/>
+            <wp:docPr id="14" name="Picture 14"/>
+            <wp:cNvGraphicFramePr>
+              <a:graphicFrameLocks xmlns:a="http://schemas.openxmlformats.org/drawingml/2006/main" noChangeAspect="1"/>
+            </wp:cNvGraphicFramePr>
+            <a:graphic xmlns:a="http://schemas.openxmlformats.org/drawingml/2006/main">
+              <a:graphicData uri="http://schemas.openxmlformats.org/drawingml/2006/picture">
+                <pic:pic xmlns:pic="http://schemas.openxmlformats.org/drawingml/2006/picture">
+                  <pic:nvPicPr>
+                    <pic:cNvPr id="1" name=""/>
+                    <pic:cNvPicPr/>
+                  </pic:nvPicPr>
+                  <pic:blipFill rotWithShape="1">
+                    <a:blip r:embed="rId23"/>
+                    <a:srcRect l="18249" t="4394" r="862" b="54125"/>
+                    <a:stretch/>
+                  </pic:blipFill>
+                  <pic:spPr bwMode="auto">
+                    <a:xfrm>
+                      <a:off x="0" y="0"/>
+                      <a:ext cx="5861272" cy="2338678"/>
+                    </a:xfrm>
+                    <a:prstGeom prst="rect">
+                      <a:avLst/>
+                    </a:prstGeom>
+                    <a:ln>
+                      <a:noFill/>
+                    </a:ln>
+                    <a:extLst>
+                      <a:ext uri="{53640926-AAD7-44D8-BBD7-CCE9431645EC}">
+                        <a14:shadowObscured xmlns:a14="http://schemas.microsoft.com/office/drawing/2010/main"/>
+                      </a:ext>
+                    </a:extLst>
+                  </pic:spPr>
+                </pic:pic>
+              </a:graphicData>
+            </a:graphic>
+          </wp:inline>
+        </w:drawing>
+      </w:r>
+    </w:p>
     <w:p>
       <w:pPr>
         <w:pStyle w:val="ImageCaption"/>
@@ -3232,6 +3314,701 @@
       <w:r>
         <w:t xml:space="preserve"> to view the result.</w:t>
       </w:r>
+      <w:r>
+        <w:t xml:space="preserve"> Go to the Azure portal and navigate to your SQL DB created in the </w:t>
+      </w:r>
+      <w:proofErr w:type="spellStart"/>
+      <w:r>
+        <w:t>CreateResources</w:t>
+      </w:r>
+      <w:proofErr w:type="spellEnd"/>
+      <w:r>
+        <w:t xml:space="preserve"> Lab and in the bottom toolbar click ‘Open in Visual Studio’</w:t>
+      </w:r>
+    </w:p>
+    <w:p>
+      <w:r>
+        <w:rPr>
+          <w:noProof/>
+          <w:lang w:val="en-GB" w:eastAsia="en-GB"/>
+        </w:rPr>
+        <w:drawing>
+          <wp:inline distT="0" distB="0" distL="0" distR="0" wp14:anchorId="3ECCE5F5" wp14:editId="431E2B12">
+            <wp:extent cx="882650" cy="583688"/>
+            <wp:effectExtent l="0" t="0" r="0" b="6985"/>
+            <wp:docPr id="19" name="Picture 19"/>
+            <wp:cNvGraphicFramePr>
+              <a:graphicFrameLocks xmlns:a="http://schemas.openxmlformats.org/drawingml/2006/main" noChangeAspect="1"/>
+            </wp:cNvGraphicFramePr>
+            <a:graphic xmlns:a="http://schemas.openxmlformats.org/drawingml/2006/main">
+              <a:graphicData uri="http://schemas.openxmlformats.org/drawingml/2006/picture">
+                <pic:pic xmlns:pic="http://schemas.openxmlformats.org/drawingml/2006/picture">
+                  <pic:nvPicPr>
+                    <pic:cNvPr id="1" name=""/>
+                    <pic:cNvPicPr/>
+                  </pic:nvPicPr>
+                  <pic:blipFill>
+                    <a:blip r:embed="rId24"/>
+                    <a:stretch>
+                      <a:fillRect/>
+                    </a:stretch>
+                  </pic:blipFill>
+                  <pic:spPr>
+                    <a:xfrm>
+                      <a:off x="0" y="0"/>
+                      <a:ext cx="890843" cy="589106"/>
+                    </a:xfrm>
+                    <a:prstGeom prst="rect">
+                      <a:avLst/>
+                    </a:prstGeom>
+                  </pic:spPr>
+                </pic:pic>
+              </a:graphicData>
+            </a:graphic>
+          </wp:inline>
+        </w:drawing>
+      </w:r>
+    </w:p>
+    <w:p>
+      <w:pPr>
+        <w:pStyle w:val="ListParagraph"/>
+        <w:numPr>
+          <w:ilvl w:val="0"/>
+          <w:numId w:val="3"/>
+        </w:numPr>
+      </w:pPr>
+      <w:r>
+        <w:rPr>
+          <w:noProof/>
+          <w:lang w:val="en-GB" w:eastAsia="en-GB"/>
+        </w:rPr>
+        <w:lastRenderedPageBreak/>
+        <mc:AlternateContent>
+          <mc:Choice Requires="wpg">
+            <w:drawing>
+              <wp:anchor distT="0" distB="0" distL="114300" distR="114300" simplePos="0" relativeHeight="251665408" behindDoc="0" locked="0" layoutInCell="1" allowOverlap="1">
+                <wp:simplePos x="0" y="0"/>
+                <wp:positionH relativeFrom="column">
+                  <wp:posOffset>0</wp:posOffset>
+                </wp:positionH>
+                <wp:positionV relativeFrom="paragraph">
+                  <wp:posOffset>488950</wp:posOffset>
+                </wp:positionV>
+                <wp:extent cx="5943600" cy="5022850"/>
+                <wp:effectExtent l="0" t="0" r="0" b="6350"/>
+                <wp:wrapNone/>
+                <wp:docPr id="26" name="Group 26"/>
+                <wp:cNvGraphicFramePr/>
+                <a:graphic xmlns:a="http://schemas.openxmlformats.org/drawingml/2006/main">
+                  <a:graphicData uri="http://schemas.microsoft.com/office/word/2010/wordprocessingGroup">
+                    <wpg:wgp>
+                      <wpg:cNvGrpSpPr/>
+                      <wpg:grpSpPr>
+                        <a:xfrm>
+                          <a:off x="0" y="0"/>
+                          <a:ext cx="5943600" cy="5022850"/>
+                          <a:chOff x="0" y="0"/>
+                          <a:chExt cx="5943600" cy="5022850"/>
+                        </a:xfrm>
+                      </wpg:grpSpPr>
+                      <pic:pic xmlns:pic="http://schemas.openxmlformats.org/drawingml/2006/picture">
+                        <pic:nvPicPr>
+                          <pic:cNvPr id="21" name="Picture 21"/>
+                          <pic:cNvPicPr>
+                            <a:picLocks noChangeAspect="1"/>
+                          </pic:cNvPicPr>
+                        </pic:nvPicPr>
+                        <pic:blipFill>
+                          <a:blip r:embed="rId25" cstate="print">
+                            <a:extLst>
+                              <a:ext uri="{28A0092B-C50C-407E-A947-70E740481C1C}">
+                                <a14:useLocalDpi xmlns:a14="http://schemas.microsoft.com/office/drawing/2010/main" val="0"/>
+                              </a:ext>
+                            </a:extLst>
+                          </a:blip>
+                          <a:stretch>
+                            <a:fillRect/>
+                          </a:stretch>
+                        </pic:blipFill>
+                        <pic:spPr>
+                          <a:xfrm>
+                            <a:off x="0" y="0"/>
+                            <a:ext cx="5943600" cy="3695700"/>
+                          </a:xfrm>
+                          <a:prstGeom prst="rect">
+                            <a:avLst/>
+                          </a:prstGeom>
+                        </pic:spPr>
+                      </pic:pic>
+                      <pic:pic xmlns:pic="http://schemas.openxmlformats.org/drawingml/2006/picture">
+                        <pic:nvPicPr>
+                          <pic:cNvPr id="20" name="Picture 20"/>
+                          <pic:cNvPicPr>
+                            <a:picLocks noChangeAspect="1"/>
+                          </pic:cNvPicPr>
+                        </pic:nvPicPr>
+                        <pic:blipFill rotWithShape="1">
+                          <a:blip r:embed="rId25" cstate="print">
+                            <a:extLst>
+                              <a:ext uri="{28A0092B-C50C-407E-A947-70E740481C1C}">
+                                <a14:useLocalDpi xmlns:a14="http://schemas.microsoft.com/office/drawing/2010/main" val="0"/>
+                              </a:ext>
+                            </a:extLst>
+                          </a:blip>
+                          <a:srcRect t="9450" r="77457" b="47938"/>
+                          <a:stretch/>
+                        </pic:blipFill>
+                        <pic:spPr bwMode="auto">
+                          <a:xfrm>
+                            <a:off x="2000250" y="1619250"/>
+                            <a:ext cx="2895600" cy="3403600"/>
+                          </a:xfrm>
+                          <a:prstGeom prst="rect">
+                            <a:avLst/>
+                          </a:prstGeom>
+                          <a:ln>
+                            <a:noFill/>
+                          </a:ln>
+                          <a:extLst>
+                            <a:ext uri="{53640926-AAD7-44D8-BBD7-CCE9431645EC}">
+                              <a14:shadowObscured xmlns:a14="http://schemas.microsoft.com/office/drawing/2010/main"/>
+                            </a:ext>
+                          </a:extLst>
+                        </pic:spPr>
+                      </pic:pic>
+                      <wps:wsp>
+                        <wps:cNvPr id="22" name="Rectangle 22"/>
+                        <wps:cNvSpPr/>
+                        <wps:spPr>
+                          <a:xfrm>
+                            <a:off x="69850" y="273050"/>
+                            <a:ext cx="1358900" cy="2025650"/>
+                          </a:xfrm>
+                          <a:prstGeom prst="rect">
+                            <a:avLst/>
+                          </a:prstGeom>
+                          <a:noFill/>
+                          <a:ln w="28575">
+                            <a:solidFill>
+                              <a:srgbClr val="FF0000"/>
+                            </a:solidFill>
+                          </a:ln>
+                        </wps:spPr>
+                        <wps:style>
+                          <a:lnRef idx="2">
+                            <a:schemeClr val="accent1">
+                              <a:shade val="50000"/>
+                            </a:schemeClr>
+                          </a:lnRef>
+                          <a:fillRef idx="1">
+                            <a:schemeClr val="accent1"/>
+                          </a:fillRef>
+                          <a:effectRef idx="0">
+                            <a:schemeClr val="accent1"/>
+                          </a:effectRef>
+                          <a:fontRef idx="minor">
+                            <a:schemeClr val="lt1"/>
+                          </a:fontRef>
+                        </wps:style>
+                        <wps:bodyPr rot="0" spcFirstLastPara="0" vertOverflow="overflow" horzOverflow="overflow" vert="horz" wrap="square" lIns="91440" tIns="45720" rIns="91440" bIns="45720" numCol="1" spcCol="0" rtlCol="0" fromWordArt="0" anchor="ctr" anchorCtr="0" forceAA="0" compatLnSpc="1">
+                          <a:prstTxWarp prst="textNoShape">
+                            <a:avLst/>
+                          </a:prstTxWarp>
+                          <a:noAutofit/>
+                        </wps:bodyPr>
+                      </wps:wsp>
+                      <wps:wsp>
+                        <wps:cNvPr id="23" name="Straight Arrow Connector 23"/>
+                        <wps:cNvCnPr/>
+                        <wps:spPr>
+                          <a:xfrm>
+                            <a:off x="1416050" y="1219200"/>
+                            <a:ext cx="1384300" cy="2146300"/>
+                          </a:xfrm>
+                          <a:prstGeom prst="straightConnector1">
+                            <a:avLst/>
+                          </a:prstGeom>
+                          <a:ln w="28575">
+                            <a:solidFill>
+                              <a:srgbClr val="FF0000"/>
+                            </a:solidFill>
+                            <a:tailEnd type="triangle"/>
+                          </a:ln>
+                        </wps:spPr>
+                        <wps:style>
+                          <a:lnRef idx="1">
+                            <a:schemeClr val="accent1"/>
+                          </a:lnRef>
+                          <a:fillRef idx="0">
+                            <a:schemeClr val="accent1"/>
+                          </a:fillRef>
+                          <a:effectRef idx="0">
+                            <a:schemeClr val="accent1"/>
+                          </a:effectRef>
+                          <a:fontRef idx="minor">
+                            <a:schemeClr val="tx1"/>
+                          </a:fontRef>
+                        </wps:style>
+                        <wps:bodyPr/>
+                      </wps:wsp>
+                      <wps:wsp>
+                        <wps:cNvPr id="24" name="Straight Connector 24"/>
+                        <wps:cNvCnPr/>
+                        <wps:spPr>
+                          <a:xfrm>
+                            <a:off x="3371850" y="3981450"/>
+                            <a:ext cx="1079500" cy="0"/>
+                          </a:xfrm>
+                          <a:prstGeom prst="line">
+                            <a:avLst/>
+                          </a:prstGeom>
+                          <a:ln w="28575">
+                            <a:solidFill>
+                              <a:srgbClr val="FF0000"/>
+                            </a:solidFill>
+                          </a:ln>
+                        </wps:spPr>
+                        <wps:style>
+                          <a:lnRef idx="1">
+                            <a:schemeClr val="accent1"/>
+                          </a:lnRef>
+                          <a:fillRef idx="0">
+                            <a:schemeClr val="accent1"/>
+                          </a:fillRef>
+                          <a:effectRef idx="0">
+                            <a:schemeClr val="accent1"/>
+                          </a:effectRef>
+                          <a:fontRef idx="minor">
+                            <a:schemeClr val="tx1"/>
+                          </a:fontRef>
+                        </wps:style>
+                        <wps:bodyPr/>
+                      </wps:wsp>
+                      <wps:wsp>
+                        <wps:cNvPr id="25" name="Straight Connector 25"/>
+                        <wps:cNvCnPr/>
+                        <wps:spPr>
+                          <a:xfrm>
+                            <a:off x="3397250" y="4159250"/>
+                            <a:ext cx="1289050" cy="6350"/>
+                          </a:xfrm>
+                          <a:prstGeom prst="line">
+                            <a:avLst/>
+                          </a:prstGeom>
+                          <a:ln w="28575">
+                            <a:solidFill>
+                              <a:srgbClr val="FF0000"/>
+                            </a:solidFill>
+                          </a:ln>
+                        </wps:spPr>
+                        <wps:style>
+                          <a:lnRef idx="1">
+                            <a:schemeClr val="accent1"/>
+                          </a:lnRef>
+                          <a:fillRef idx="0">
+                            <a:schemeClr val="accent1"/>
+                          </a:fillRef>
+                          <a:effectRef idx="0">
+                            <a:schemeClr val="accent1"/>
+                          </a:effectRef>
+                          <a:fontRef idx="minor">
+                            <a:schemeClr val="tx1"/>
+                          </a:fontRef>
+                        </wps:style>
+                        <wps:bodyPr/>
+                      </wps:wsp>
+                    </wpg:wgp>
+                  </a:graphicData>
+                </a:graphic>
+              </wp:anchor>
+            </w:drawing>
+          </mc:Choice>
+          <mc:Fallback>
+            <w:pict>
+              <v:group w14:anchorId="21832553" id="Group 26" o:spid="_x0000_s1026" style="position:absolute;margin-left:0;margin-top:38.5pt;width:468pt;height:395.5pt;z-index:251665408" coordsize="59436,50228" o:gfxdata="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">
+                <v:shapetype id="_x0000_t75" coordsize="21600,21600" o:spt="75" o:preferrelative="t" path="m@4@5l@4@11@9@11@9@5xe" filled="f" stroked="f">
+                  <v:stroke joinstyle="miter"/>
+                  <v:formulas>
+                    <v:f eqn="if lineDrawn pixelLineWidth 0"/>
+                    <v:f eqn="sum @0 1 0"/>
+                    <v:f eqn="sum 0 0 @1"/>
+                    <v:f eqn="prod @2 1 2"/>
+                    <v:f eqn="prod @3 21600 pixelWidth"/>
+                    <v:f eqn="prod @3 21600 pixelHeight"/>
+                    <v:f eqn="sum @0 0 1"/>
+                    <v:f eqn="prod @6 1 2"/>
+                    <v:f eqn="prod @7 21600 pixelWidth"/>
+                    <v:f eqn="sum @8 21600 0"/>
+                    <v:f eqn="prod @7 21600 pixelHeight"/>
+                    <v:f eqn="sum @10 21600 0"/>
+                  </v:formulas>
+                  <v:path o:extrusionok="f" gradientshapeok="t" o:connecttype="rect"/>
+                  <o:lock v:ext="edit" aspectratio="t"/>
+                </v:shapetype>
+                <v:shape id="Picture 21" o:spid="_x0000_s1027" type="#_x0000_t75" style="position:absolute;width:59436;height:36957;visibility:visible;mso-wrap-style:square" o:gfxdata="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">
+                  <v:imagedata r:id="rId26" o:title=""/>
+                  <v:path arrowok="t"/>
+                </v:shape>
+                <v:shape id="Picture 20" o:spid="_x0000_s1028" type="#_x0000_t75" style="position:absolute;left:20002;top:16192;width:28956;height:34036;visibility:visible;mso-wrap-style:square" o:gfxdata="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">
+                  <v:imagedata r:id="rId26" o:title="" croptop="6193f" cropbottom="31417f" cropright="50762f"/>
+                  <v:path arrowok="t"/>
+                </v:shape>
+                <v:rect id="Rectangle 22" o:spid="_x0000_s1029" style="position:absolute;left:698;top:2730;width:13589;height:20257;visibility:visible;mso-wrap-style:square;v-text-anchor:middle" o:gfxdata="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" filled="f" strokecolor="red" strokeweight="2.25pt"/>
+                <v:shapetype id="_x0000_t32" coordsize="21600,21600" o:spt="32" o:oned="t" path="m,l21600,21600e" filled="f">
+                  <v:path arrowok="t" fillok="f" o:connecttype="none"/>
+                  <o:lock v:ext="edit" shapetype="t"/>
+                </v:shapetype>
+                <v:shape id="Straight Arrow Connector 23" o:spid="_x0000_s1030" type="#_x0000_t32" style="position:absolute;left:14160;top:12192;width:13843;height:21463;visibility:visible;mso-wrap-style:square" o:connectortype="straight" o:gfxdata="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" strokecolor="red" strokeweight="2.25pt">
+                  <v:stroke endarrow="block" joinstyle="miter"/>
+                </v:shape>
+                <v:line id="Straight Connector 24" o:spid="_x0000_s1031" style="position:absolute;visibility:visible;mso-wrap-style:square" from="33718,39814" to="44513,39814" o:connectortype="straight" o:gfxdata="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" strokecolor="red" strokeweight="2.25pt">
+                  <v:stroke joinstyle="miter"/>
+                </v:line>
+                <v:line id="Straight Connector 25" o:spid="_x0000_s1032" style="position:absolute;visibility:visible;mso-wrap-style:square" from="33972,41592" to="46863,41656" o:connectortype="straight" o:gfxdata="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" strokecolor="red" strokeweight="2.25pt">
+                  <v:stroke joinstyle="miter"/>
+                </v:line>
+              </v:group>
+            </w:pict>
+          </mc:Fallback>
+        </mc:AlternateContent>
+      </w:r>
+      <w:r>
+        <w:t>Once Visual Studio opens select your SQL Database and open the ‘Tables’ arrows to find the two tables you created previously</w:t>
+      </w:r>
+    </w:p>
+    <w:p/>
+    <w:p/>
+    <w:p/>
+    <w:p/>
+    <w:p/>
+    <w:p/>
+    <w:p/>
+    <w:p/>
+    <w:p/>
+    <w:p/>
+    <w:p/>
+    <w:p/>
+    <w:p/>
+    <w:p/>
+    <w:p/>
+    <w:p/>
+    <w:p/>
+    <w:p/>
+    <w:p>
+      <w:pPr>
+        <w:pStyle w:val="ListParagraph"/>
+        <w:numPr>
+          <w:ilvl w:val="0"/>
+          <w:numId w:val="3"/>
+        </w:numPr>
+      </w:pPr>
+      <w:r>
+        <w:t>Double click each table to view the Schema</w:t>
+      </w:r>
+    </w:p>
+    <w:p>
+      <w:r>
+        <w:rPr>
+          <w:noProof/>
+          <w:lang w:val="en-GB" w:eastAsia="en-GB"/>
+        </w:rPr>
+        <w:lastRenderedPageBreak/>
+        <w:drawing>
+          <wp:inline distT="0" distB="0" distL="0" distR="0" wp14:anchorId="3C273313" wp14:editId="582870DD">
+            <wp:extent cx="5943600" cy="5902325"/>
+            <wp:effectExtent l="0" t="0" r="0" b="3175"/>
+            <wp:docPr id="27" name="Picture 27"/>
+            <wp:cNvGraphicFramePr>
+              <a:graphicFrameLocks xmlns:a="http://schemas.openxmlformats.org/drawingml/2006/main" noChangeAspect="1"/>
+            </wp:cNvGraphicFramePr>
+            <a:graphic xmlns:a="http://schemas.openxmlformats.org/drawingml/2006/main">
+              <a:graphicData uri="http://schemas.openxmlformats.org/drawingml/2006/picture">
+                <pic:pic xmlns:pic="http://schemas.openxmlformats.org/drawingml/2006/picture">
+                  <pic:nvPicPr>
+                    <pic:cNvPr id="1" name=""/>
+                    <pic:cNvPicPr/>
+                  </pic:nvPicPr>
+                  <pic:blipFill>
+                    <a:blip r:embed="rId27"/>
+                    <a:stretch>
+                      <a:fillRect/>
+                    </a:stretch>
+                  </pic:blipFill>
+                  <pic:spPr>
+                    <a:xfrm>
+                      <a:off x="0" y="0"/>
+                      <a:ext cx="5943600" cy="5902325"/>
+                    </a:xfrm>
+                    <a:prstGeom prst="rect">
+                      <a:avLst/>
+                    </a:prstGeom>
+                  </pic:spPr>
+                </pic:pic>
+              </a:graphicData>
+            </a:graphic>
+          </wp:inline>
+        </w:drawing>
+      </w:r>
+    </w:p>
+    <w:p/>
+    <w:p>
+      <w:pPr>
+        <w:pStyle w:val="ListParagraph"/>
+        <w:numPr>
+          <w:ilvl w:val="0"/>
+          <w:numId w:val="3"/>
+        </w:numPr>
+      </w:pPr>
+      <w:r>
+        <w:t>Now create a new query by right clicking the SQL DB and choose ‘New Query’</w:t>
+      </w:r>
+    </w:p>
+    <w:p>
+      <w:pPr>
+        <w:jc w:val="center"/>
+      </w:pPr>
+      <w:r>
+        <w:rPr>
+          <w:noProof/>
+          <w:lang w:val="en-GB" w:eastAsia="en-GB"/>
+        </w:rPr>
+        <w:lastRenderedPageBreak/>
+        <w:drawing>
+          <wp:inline distT="0" distB="0" distL="0" distR="0" wp14:anchorId="53A8D9C7" wp14:editId="43306B26">
+            <wp:extent cx="4743450" cy="5244015"/>
+            <wp:effectExtent l="0" t="0" r="0" b="0"/>
+            <wp:docPr id="28" name="Picture 28"/>
+            <wp:cNvGraphicFramePr>
+              <a:graphicFrameLocks xmlns:a="http://schemas.openxmlformats.org/drawingml/2006/main" noChangeAspect="1"/>
+            </wp:cNvGraphicFramePr>
+            <a:graphic xmlns:a="http://schemas.openxmlformats.org/drawingml/2006/main">
+              <a:graphicData uri="http://schemas.openxmlformats.org/drawingml/2006/picture">
+                <pic:pic xmlns:pic="http://schemas.openxmlformats.org/drawingml/2006/picture">
+                  <pic:nvPicPr>
+                    <pic:cNvPr id="1" name=""/>
+                    <pic:cNvPicPr/>
+                  </pic:nvPicPr>
+                  <pic:blipFill rotWithShape="1">
+                    <a:blip r:embed="rId28"/>
+                    <a:srcRect r="57479" b="29487"/>
+                    <a:stretch/>
+                  </pic:blipFill>
+                  <pic:spPr bwMode="auto">
+                    <a:xfrm>
+                      <a:off x="0" y="0"/>
+                      <a:ext cx="4746522" cy="5247411"/>
+                    </a:xfrm>
+                    <a:prstGeom prst="rect">
+                      <a:avLst/>
+                    </a:prstGeom>
+                    <a:ln>
+                      <a:noFill/>
+                    </a:ln>
+                    <a:extLst>
+                      <a:ext uri="{53640926-AAD7-44D8-BBD7-CCE9431645EC}">
+                        <a14:shadowObscured xmlns:a14="http://schemas.microsoft.com/office/drawing/2010/main"/>
+                      </a:ext>
+                    </a:extLst>
+                  </pic:spPr>
+                </pic:pic>
+              </a:graphicData>
+            </a:graphic>
+          </wp:inline>
+        </w:drawing>
+      </w:r>
+    </w:p>
+    <w:p/>
+    <w:p>
+      <w:pPr>
+        <w:pStyle w:val="ListParagraph"/>
+        <w:numPr>
+          <w:ilvl w:val="0"/>
+          <w:numId w:val="3"/>
+        </w:numPr>
+      </w:pPr>
+      <w:r>
+        <w:t xml:space="preserve">Write in the new query tab: </w:t>
+      </w:r>
+      <w:r>
+        <w:rPr>
+          <w:rFonts w:ascii="Consolas" w:hAnsi="Consolas" w:cs="Consolas"/>
+          <w:color w:val="0000FF"/>
+          <w:sz w:val="19"/>
+          <w:szCs w:val="19"/>
+          <w:highlight w:val="white"/>
+          <w:lang w:val="en-GB"/>
+        </w:rPr>
+        <w:t>Select</w:t>
+      </w:r>
+      <w:r>
+        <w:rPr>
+          <w:rFonts w:ascii="Consolas" w:hAnsi="Consolas" w:cs="Consolas"/>
+          <w:color w:val="000000"/>
+          <w:sz w:val="19"/>
+          <w:szCs w:val="19"/>
+          <w:highlight w:val="white"/>
+          <w:lang w:val="en-GB"/>
+        </w:rPr>
+        <w:t xml:space="preserve"> </w:t>
+      </w:r>
+      <w:r>
+        <w:rPr>
+          <w:rFonts w:ascii="Consolas" w:hAnsi="Consolas" w:cs="Consolas"/>
+          <w:color w:val="808080"/>
+          <w:sz w:val="19"/>
+          <w:szCs w:val="19"/>
+          <w:highlight w:val="white"/>
+          <w:lang w:val="en-GB"/>
+        </w:rPr>
+        <w:t>*</w:t>
+      </w:r>
+      <w:r>
+        <w:rPr>
+          <w:rFonts w:ascii="Consolas" w:hAnsi="Consolas" w:cs="Consolas"/>
+          <w:color w:val="000000"/>
+          <w:sz w:val="19"/>
+          <w:szCs w:val="19"/>
+          <w:highlight w:val="white"/>
+          <w:lang w:val="en-GB"/>
+        </w:rPr>
+        <w:t xml:space="preserve"> </w:t>
+      </w:r>
+      <w:r>
+        <w:rPr>
+          <w:rFonts w:ascii="Consolas" w:hAnsi="Consolas" w:cs="Consolas"/>
+          <w:color w:val="0000FF"/>
+          <w:sz w:val="19"/>
+          <w:szCs w:val="19"/>
+          <w:highlight w:val="white"/>
+          <w:lang w:val="en-GB"/>
+        </w:rPr>
+        <w:t>from</w:t>
+      </w:r>
+      <w:r>
+        <w:rPr>
+          <w:rFonts w:ascii="Consolas" w:hAnsi="Consolas" w:cs="Consolas"/>
+          <w:color w:val="000000"/>
+          <w:sz w:val="19"/>
+          <w:szCs w:val="19"/>
+          <w:highlight w:val="white"/>
+          <w:lang w:val="en-GB"/>
+        </w:rPr>
+        <w:t xml:space="preserve"> </w:t>
+      </w:r>
+      <w:proofErr w:type="spellStart"/>
+      <w:proofErr w:type="gramStart"/>
+      <w:r>
+        <w:rPr>
+          <w:rFonts w:ascii="Consolas" w:hAnsi="Consolas" w:cs="Consolas"/>
+          <w:color w:val="000000"/>
+          <w:sz w:val="19"/>
+          <w:szCs w:val="19"/>
+          <w:highlight w:val="white"/>
+          <w:lang w:val="en-GB"/>
+        </w:rPr>
+        <w:t>dbo</w:t>
+      </w:r>
+      <w:r>
+        <w:rPr>
+          <w:rFonts w:ascii="Consolas" w:hAnsi="Consolas" w:cs="Consolas"/>
+          <w:color w:val="808080"/>
+          <w:sz w:val="19"/>
+          <w:szCs w:val="19"/>
+          <w:highlight w:val="white"/>
+          <w:lang w:val="en-GB"/>
+        </w:rPr>
+        <w:t>.</w:t>
+      </w:r>
+      <w:r>
+        <w:rPr>
+          <w:rFonts w:ascii="Consolas" w:hAnsi="Consolas" w:cs="Consolas"/>
+          <w:color w:val="000000"/>
+          <w:sz w:val="19"/>
+          <w:szCs w:val="19"/>
+          <w:highlight w:val="white"/>
+          <w:lang w:val="en-GB"/>
+        </w:rPr>
+        <w:t>AvgReadings</w:t>
+      </w:r>
+      <w:proofErr w:type="spellEnd"/>
+      <w:proofErr w:type="gramEnd"/>
+      <w:r>
+        <w:rPr>
+          <w:rFonts w:ascii="Consolas" w:hAnsi="Consolas" w:cs="Consolas"/>
+          <w:color w:val="000000"/>
+          <w:sz w:val="19"/>
+          <w:szCs w:val="19"/>
+          <w:lang w:val="en-GB"/>
+        </w:rPr>
+        <w:t xml:space="preserve"> </w:t>
+      </w:r>
+      <w:r>
+        <w:t>and choose the execute query button to view the query results</w:t>
+      </w:r>
+    </w:p>
+    <w:p>
+      <w:pPr>
+        <w:jc w:val="center"/>
+      </w:pPr>
+      <w:r>
+        <w:rPr>
+          <w:noProof/>
+          <w:lang w:val="en-GB" w:eastAsia="en-GB"/>
+        </w:rPr>
+        <w:lastRenderedPageBreak/>
+        <w:drawing>
+          <wp:inline distT="0" distB="0" distL="0" distR="0" wp14:anchorId="441ACA55" wp14:editId="6B442839">
+            <wp:extent cx="5943600" cy="5917565"/>
+            <wp:effectExtent l="0" t="0" r="0" b="6985"/>
+            <wp:docPr id="29" name="Picture 29"/>
+            <wp:cNvGraphicFramePr>
+              <a:graphicFrameLocks xmlns:a="http://schemas.openxmlformats.org/drawingml/2006/main" noChangeAspect="1"/>
+            </wp:cNvGraphicFramePr>
+            <a:graphic xmlns:a="http://schemas.openxmlformats.org/drawingml/2006/main">
+              <a:graphicData uri="http://schemas.openxmlformats.org/drawingml/2006/picture">
+                <pic:pic xmlns:pic="http://schemas.openxmlformats.org/drawingml/2006/picture">
+                  <pic:nvPicPr>
+                    <pic:cNvPr id="1" name=""/>
+                    <pic:cNvPicPr/>
+                  </pic:nvPicPr>
+                  <pic:blipFill>
+                    <a:blip r:embed="rId29"/>
+                    <a:stretch>
+                      <a:fillRect/>
+                    </a:stretch>
+                  </pic:blipFill>
+                  <pic:spPr>
+                    <a:xfrm>
+                      <a:off x="0" y="0"/>
+                      <a:ext cx="5943600" cy="5917565"/>
+                    </a:xfrm>
+                    <a:prstGeom prst="rect">
+                      <a:avLst/>
+                    </a:prstGeom>
+                  </pic:spPr>
+                </pic:pic>
+              </a:graphicData>
+            </a:graphic>
+          </wp:inline>
+        </w:drawing>
+      </w:r>
+    </w:p>
+    <w:p/>
+    <w:p>
+      <w:pPr>
+        <w:pStyle w:val="Heading2"/>
+      </w:pPr>
+      <w:r>
+        <w:t>4</w:t>
+      </w:r>
+      <w:r>
+        <w:t xml:space="preserve">. Create </w:t>
+      </w:r>
+      <w:r>
+        <w:t>Extra Stream Analytics Outputs</w:t>
+      </w:r>
+    </w:p>
+    <w:p>
       <w:bookmarkStart w:id="4" w:name="_GoBack"/>
       <w:bookmarkEnd w:id="4"/>
     </w:p>
@@ -4210,6 +4987,17 @@
       <w:lang w:val="en-US"/>
     </w:rPr>
   </w:style>
+  <w:style w:type="paragraph" w:styleId="ListParagraph">
+    <w:name w:val="List Paragraph"/>
+    <w:basedOn w:val="Normal"/>
+    <w:uiPriority w:val="34"/>
+    <w:qFormat/>
+    <w:rsid w:val="002B4E00"/>
+    <w:pPr>
+      <w:ind w:left="720"/>
+      <w:contextualSpacing/>
+    </w:pPr>
+  </w:style>
 </w:styles>
 </file>
 

</xml_diff>